<commit_message>
Updated some stuff in Exercise_2
</commit_message>
<xml_diff>
--- a/src/main/java/Exercise_2/05_lav03_vaja.docx
+++ b/src/main/java/Exercise_2/05_lav03_vaja.docx
@@ -318,6 +318,68 @@
           <w:b/>
         </w:rPr>
       </w:pPr>
+      <w:r>
+        <w:rPr>
+          <w:rFonts w:ascii="Calibri" w:eastAsia="Calibri" w:hAnsi="Calibri" w:cs="Calibri"/>
+          <w:noProof/>
+          <w:sz w:val="20"/>
+        </w:rPr>
+        <w:drawing>
+          <wp:anchor distT="0" distB="0" distL="114300" distR="114300" simplePos="0" relativeHeight="251659264" behindDoc="0" locked="0" layoutInCell="1" allowOverlap="1" wp14:anchorId="5297AF85" wp14:editId="6ED95DE8">
+            <wp:simplePos x="0" y="0"/>
+            <wp:positionH relativeFrom="column">
+              <wp:posOffset>766762</wp:posOffset>
+            </wp:positionH>
+            <wp:positionV relativeFrom="paragraph">
+              <wp:posOffset>307658</wp:posOffset>
+            </wp:positionV>
+            <wp:extent cx="1076325" cy="360631"/>
+            <wp:effectExtent l="0" t="0" r="0" b="1905"/>
+            <wp:wrapNone/>
+            <wp:docPr id="1611166109" name="Picture 1" descr="A black background with white text&#10;&#10;Description automatically generated"/>
+            <wp:cNvGraphicFramePr>
+              <a:graphicFrameLocks xmlns:a="http://schemas.openxmlformats.org/drawingml/2006/main" noChangeAspect="1"/>
+            </wp:cNvGraphicFramePr>
+            <a:graphic xmlns:a="http://schemas.openxmlformats.org/drawingml/2006/main">
+              <a:graphicData uri="http://schemas.openxmlformats.org/drawingml/2006/picture">
+                <pic:pic xmlns:pic="http://schemas.openxmlformats.org/drawingml/2006/picture">
+                  <pic:nvPicPr>
+                    <pic:cNvPr id="1611166109" name="Picture 1" descr="A black background with white text&#10;&#10;Description automatically generated"/>
+                    <pic:cNvPicPr/>
+                  </pic:nvPicPr>
+                  <pic:blipFill>
+                    <a:blip r:embed="rId7" cstate="print">
+                      <a:extLst>
+                        <a:ext uri="{28A0092B-C50C-407E-A947-70E740481C1C}">
+                          <a14:useLocalDpi xmlns:a14="http://schemas.microsoft.com/office/drawing/2010/main" val="0"/>
+                        </a:ext>
+                      </a:extLst>
+                    </a:blip>
+                    <a:stretch>
+                      <a:fillRect/>
+                    </a:stretch>
+                  </pic:blipFill>
+                  <pic:spPr>
+                    <a:xfrm>
+                      <a:off x="0" y="0"/>
+                      <a:ext cx="1076325" cy="360631"/>
+                    </a:xfrm>
+                    <a:prstGeom prst="rect">
+                      <a:avLst/>
+                    </a:prstGeom>
+                  </pic:spPr>
+                </pic:pic>
+              </a:graphicData>
+            </a:graphic>
+            <wp14:sizeRelH relativeFrom="page">
+              <wp14:pctWidth>0</wp14:pctWidth>
+            </wp14:sizeRelH>
+            <wp14:sizeRelV relativeFrom="page">
+              <wp14:pctHeight>0</wp14:pctHeight>
+            </wp14:sizeRelV>
+          </wp:anchor>
+        </w:drawing>
+      </w:r>
     </w:p>
     <w:p>
       <w:pPr>
@@ -507,7 +569,7 @@
           <w:sz w:val="18"/>
         </w:rPr>
         <w:drawing>
-          <wp:anchor distT="0" distB="0" distL="114300" distR="114300" simplePos="0" relativeHeight="251658240" behindDoc="1" locked="0" layoutInCell="1" allowOverlap="1" wp14:anchorId="7D9A0F23" wp14:editId="4FD841F8">
+          <wp:anchor distT="0" distB="0" distL="114300" distR="114300" simplePos="0" relativeHeight="251658240" behindDoc="1" locked="0" layoutInCell="1" allowOverlap="1" wp14:anchorId="7D9A0F23" wp14:editId="4B3C1A5B">
             <wp:simplePos x="0" y="0"/>
             <wp:positionH relativeFrom="column">
               <wp:posOffset>2935605</wp:posOffset>
@@ -532,7 +594,7 @@
                     </pic:cNvPicPr>
                   </pic:nvPicPr>
                   <pic:blipFill>
-                    <a:blip r:embed="rId7" cstate="print">
+                    <a:blip r:embed="rId8" cstate="print">
                       <a:extLst>
                         <a:ext uri="{28A0092B-C50C-407E-A947-70E740481C1C}">
                           <a14:useLocalDpi xmlns:a14="http://schemas.microsoft.com/office/drawing/2010/main" val="0"/>
@@ -758,7 +820,7 @@
                     <pic:cNvPicPr/>
                   </pic:nvPicPr>
                   <pic:blipFill>
-                    <a:blip r:embed="rId8"/>
+                    <a:blip r:embed="rId9"/>
                     <a:stretch>
                       <a:fillRect/>
                     </a:stretch>
@@ -857,6 +919,7 @@
           <w:lang w:val="en-SI" w:eastAsia="en-SI"/>
         </w:rPr>
       </w:pPr>
+      <w:proofErr w:type="spellStart"/>
       <w:r>
         <w:rPr>
           <w:rFonts w:ascii="Courier New" w:eastAsia="Times New Roman" w:hAnsi="Courier New" w:cs="Courier New"/>
@@ -884,7 +947,88 @@
           <w:szCs w:val="20"/>
           <w:lang w:val="en-SI" w:eastAsia="en-SI"/>
         </w:rPr>
-        <w:t>.println(argumenti[0] + argumenti[1] + argumenti[2]);</w:t>
+        <w:t>.println</w:t>
+      </w:r>
+      <w:proofErr w:type="spellEnd"/>
+      <w:r>
+        <w:rPr>
+          <w:rFonts w:ascii="Courier New" w:eastAsia="Times New Roman" w:hAnsi="Courier New" w:cs="Courier New"/>
+          <w:sz w:val="20"/>
+          <w:szCs w:val="20"/>
+          <w:lang w:val="en-SI" w:eastAsia="en-SI"/>
+        </w:rPr>
+        <w:t>(</w:t>
+      </w:r>
+      <w:proofErr w:type="spellStart"/>
+      <w:proofErr w:type="gramStart"/>
+      <w:r>
+        <w:rPr>
+          <w:rFonts w:ascii="Courier New" w:eastAsia="Times New Roman" w:hAnsi="Courier New" w:cs="Courier New"/>
+          <w:sz w:val="20"/>
+          <w:szCs w:val="20"/>
+          <w:lang w:val="en-SI" w:eastAsia="en-SI"/>
+        </w:rPr>
+        <w:t>argumenti</w:t>
+      </w:r>
+      <w:proofErr w:type="spellEnd"/>
+      <w:r>
+        <w:rPr>
+          <w:rFonts w:ascii="Courier New" w:eastAsia="Times New Roman" w:hAnsi="Courier New" w:cs="Courier New"/>
+          <w:sz w:val="20"/>
+          <w:szCs w:val="20"/>
+          <w:lang w:val="en-SI" w:eastAsia="en-SI"/>
+        </w:rPr>
+        <w:t>[</w:t>
+      </w:r>
+      <w:proofErr w:type="gramEnd"/>
+      <w:r>
+        <w:rPr>
+          <w:rFonts w:ascii="Courier New" w:eastAsia="Times New Roman" w:hAnsi="Courier New" w:cs="Courier New"/>
+          <w:sz w:val="20"/>
+          <w:szCs w:val="20"/>
+          <w:lang w:val="en-SI" w:eastAsia="en-SI"/>
+        </w:rPr>
+        <w:t xml:space="preserve">0] + </w:t>
+      </w:r>
+      <w:proofErr w:type="spellStart"/>
+      <w:r>
+        <w:rPr>
+          <w:rFonts w:ascii="Courier New" w:eastAsia="Times New Roman" w:hAnsi="Courier New" w:cs="Courier New"/>
+          <w:sz w:val="20"/>
+          <w:szCs w:val="20"/>
+          <w:lang w:val="en-SI" w:eastAsia="en-SI"/>
+        </w:rPr>
+        <w:t>argumenti</w:t>
+      </w:r>
+      <w:proofErr w:type="spellEnd"/>
+      <w:r>
+        <w:rPr>
+          <w:rFonts w:ascii="Courier New" w:eastAsia="Times New Roman" w:hAnsi="Courier New" w:cs="Courier New"/>
+          <w:sz w:val="20"/>
+          <w:szCs w:val="20"/>
+          <w:lang w:val="en-SI" w:eastAsia="en-SI"/>
+        </w:rPr>
+        <w:t xml:space="preserve">[1] + </w:t>
+      </w:r>
+      <w:proofErr w:type="spellStart"/>
+      <w:r>
+        <w:rPr>
+          <w:rFonts w:ascii="Courier New" w:eastAsia="Times New Roman" w:hAnsi="Courier New" w:cs="Courier New"/>
+          <w:sz w:val="20"/>
+          <w:szCs w:val="20"/>
+          <w:lang w:val="en-SI" w:eastAsia="en-SI"/>
+        </w:rPr>
+        <w:t>argumenti</w:t>
+      </w:r>
+      <w:proofErr w:type="spellEnd"/>
+      <w:r>
+        <w:rPr>
+          <w:rFonts w:ascii="Courier New" w:eastAsia="Times New Roman" w:hAnsi="Courier New" w:cs="Courier New"/>
+          <w:sz w:val="20"/>
+          <w:szCs w:val="20"/>
+          <w:lang w:val="en-SI" w:eastAsia="en-SI"/>
+        </w:rPr>
+        <w:t>[2]);</w:t>
       </w:r>
     </w:p>
     <w:p>
@@ -949,7 +1093,7 @@
                     <pic:cNvPicPr/>
                   </pic:nvPicPr>
                   <pic:blipFill>
-                    <a:blip r:embed="rId9"/>
+                    <a:blip r:embed="rId10"/>
                     <a:stretch>
                       <a:fillRect/>
                     </a:stretch>
@@ -1021,7 +1165,7 @@
                     <pic:cNvPicPr/>
                   </pic:nvPicPr>
                   <pic:blipFill>
-                    <a:blip r:embed="rId10"/>
+                    <a:blip r:embed="rId11"/>
                     <a:stretch>
                       <a:fillRect/>
                     </a:stretch>
@@ -1093,7 +1237,7 @@
                     <pic:cNvPicPr/>
                   </pic:nvPicPr>
                   <pic:blipFill>
-                    <a:blip r:embed="rId11"/>
+                    <a:blip r:embed="rId12"/>
                     <a:stretch>
                       <a:fillRect/>
                     </a:stretch>
@@ -1158,6 +1302,130 @@
       <w:r>
         <w:rPr>
           <w:rFonts w:ascii="Calibri" w:eastAsia="Calibri" w:hAnsi="Calibri" w:cs="Calibri"/>
+          <w:noProof/>
+          <w:sz w:val="20"/>
+        </w:rPr>
+        <w:drawing>
+          <wp:anchor distT="0" distB="0" distL="114300" distR="114300" simplePos="0" relativeHeight="251661312" behindDoc="0" locked="0" layoutInCell="1" allowOverlap="1" wp14:anchorId="35EFD452" wp14:editId="09E2AF13">
+            <wp:simplePos x="0" y="0"/>
+            <wp:positionH relativeFrom="margin">
+              <wp:posOffset>3422333</wp:posOffset>
+            </wp:positionH>
+            <wp:positionV relativeFrom="paragraph">
+              <wp:posOffset>344805</wp:posOffset>
+            </wp:positionV>
+            <wp:extent cx="2222183" cy="416106"/>
+            <wp:effectExtent l="0" t="0" r="6985" b="3175"/>
+            <wp:wrapNone/>
+            <wp:docPr id="1276705016" name="Picture 1" descr="A black background with white text&#10;&#10;Description automatically generated"/>
+            <wp:cNvGraphicFramePr>
+              <a:graphicFrameLocks xmlns:a="http://schemas.openxmlformats.org/drawingml/2006/main" noChangeAspect="1"/>
+            </wp:cNvGraphicFramePr>
+            <a:graphic xmlns:a="http://schemas.openxmlformats.org/drawingml/2006/main">
+              <a:graphicData uri="http://schemas.openxmlformats.org/drawingml/2006/picture">
+                <pic:pic xmlns:pic="http://schemas.openxmlformats.org/drawingml/2006/picture">
+                  <pic:nvPicPr>
+                    <pic:cNvPr id="1276705016" name="Picture 1" descr="A black background with white text&#10;&#10;Description automatically generated"/>
+                    <pic:cNvPicPr/>
+                  </pic:nvPicPr>
+                  <pic:blipFill>
+                    <a:blip r:embed="rId13">
+                      <a:extLst>
+                        <a:ext uri="{28A0092B-C50C-407E-A947-70E740481C1C}">
+                          <a14:useLocalDpi xmlns:a14="http://schemas.microsoft.com/office/drawing/2010/main" val="0"/>
+                        </a:ext>
+                      </a:extLst>
+                    </a:blip>
+                    <a:stretch>
+                      <a:fillRect/>
+                    </a:stretch>
+                  </pic:blipFill>
+                  <pic:spPr>
+                    <a:xfrm>
+                      <a:off x="0" y="0"/>
+                      <a:ext cx="2222183" cy="416106"/>
+                    </a:xfrm>
+                    <a:prstGeom prst="rect">
+                      <a:avLst/>
+                    </a:prstGeom>
+                  </pic:spPr>
+                </pic:pic>
+              </a:graphicData>
+            </a:graphic>
+            <wp14:sizeRelH relativeFrom="margin">
+              <wp14:pctWidth>0</wp14:pctWidth>
+            </wp14:sizeRelH>
+            <wp14:sizeRelV relativeFrom="margin">
+              <wp14:pctHeight>0</wp14:pctHeight>
+            </wp14:sizeRelV>
+          </wp:anchor>
+        </w:drawing>
+      </w:r>
+      <w:r>
+        <w:rPr>
+          <w:rFonts w:ascii="Calibri" w:eastAsia="Calibri" w:hAnsi="Calibri" w:cs="Calibri"/>
+          <w:noProof/>
+          <w:sz w:val="20"/>
+        </w:rPr>
+        <w:drawing>
+          <wp:anchor distT="0" distB="0" distL="114300" distR="114300" simplePos="0" relativeHeight="251660288" behindDoc="0" locked="0" layoutInCell="1" allowOverlap="1" wp14:anchorId="1C274205" wp14:editId="5F16D6E4">
+            <wp:simplePos x="0" y="0"/>
+            <wp:positionH relativeFrom="column">
+              <wp:posOffset>2366645</wp:posOffset>
+            </wp:positionH>
+            <wp:positionV relativeFrom="paragraph">
+              <wp:posOffset>1905</wp:posOffset>
+            </wp:positionV>
+            <wp:extent cx="2057400" cy="375014"/>
+            <wp:effectExtent l="0" t="0" r="0" b="6350"/>
+            <wp:wrapNone/>
+            <wp:docPr id="1302671371" name="Picture 1" descr="A black background with white text&#10;&#10;Description automatically generated"/>
+            <wp:cNvGraphicFramePr>
+              <a:graphicFrameLocks xmlns:a="http://schemas.openxmlformats.org/drawingml/2006/main" noChangeAspect="1"/>
+            </wp:cNvGraphicFramePr>
+            <a:graphic xmlns:a="http://schemas.openxmlformats.org/drawingml/2006/main">
+              <a:graphicData uri="http://schemas.openxmlformats.org/drawingml/2006/picture">
+                <pic:pic xmlns:pic="http://schemas.openxmlformats.org/drawingml/2006/picture">
+                  <pic:nvPicPr>
+                    <pic:cNvPr id="1302671371" name="Picture 1" descr="A black background with white text&#10;&#10;Description automatically generated"/>
+                    <pic:cNvPicPr/>
+                  </pic:nvPicPr>
+                  <pic:blipFill>
+                    <a:blip r:embed="rId14">
+                      <a:extLst>
+                        <a:ext uri="{28A0092B-C50C-407E-A947-70E740481C1C}">
+                          <a14:useLocalDpi xmlns:a14="http://schemas.microsoft.com/office/drawing/2010/main" val="0"/>
+                        </a:ext>
+                      </a:extLst>
+                    </a:blip>
+                    <a:stretch>
+                      <a:fillRect/>
+                    </a:stretch>
+                  </pic:blipFill>
+                  <pic:spPr>
+                    <a:xfrm>
+                      <a:off x="0" y="0"/>
+                      <a:ext cx="2057400" cy="375014"/>
+                    </a:xfrm>
+                    <a:prstGeom prst="rect">
+                      <a:avLst/>
+                    </a:prstGeom>
+                  </pic:spPr>
+                </pic:pic>
+              </a:graphicData>
+            </a:graphic>
+            <wp14:sizeRelH relativeFrom="page">
+              <wp14:pctWidth>0</wp14:pctWidth>
+            </wp14:sizeRelH>
+            <wp14:sizeRelV relativeFrom="page">
+              <wp14:pctHeight>0</wp14:pctHeight>
+            </wp14:sizeRelV>
+          </wp:anchor>
+        </w:drawing>
+      </w:r>
+      <w:r>
+        <w:rPr>
+          <w:rFonts w:ascii="Calibri" w:eastAsia="Calibri" w:hAnsi="Calibri" w:cs="Calibri"/>
           <w:b/>
           <w:sz w:val="28"/>
         </w:rPr>
@@ -1226,6 +1494,60 @@
       </w:pPr>
       <w:r>
         <w:rPr>
+          <w:noProof/>
+        </w:rPr>
+        <w:drawing>
+          <wp:anchor distT="0" distB="0" distL="114300" distR="114300" simplePos="0" relativeHeight="251662336" behindDoc="0" locked="0" layoutInCell="1" allowOverlap="1" wp14:anchorId="71FB709F" wp14:editId="77216229">
+            <wp:simplePos x="0" y="0"/>
+            <wp:positionH relativeFrom="column">
+              <wp:posOffset>3314700</wp:posOffset>
+            </wp:positionH>
+            <wp:positionV relativeFrom="paragraph">
+              <wp:posOffset>79375</wp:posOffset>
+            </wp:positionV>
+            <wp:extent cx="2371725" cy="447675"/>
+            <wp:effectExtent l="0" t="0" r="9525" b="9525"/>
+            <wp:wrapNone/>
+            <wp:docPr id="772100940" name="Picture 1" descr="A black background with white text&#10;&#10;Description automatically generated"/>
+            <wp:cNvGraphicFramePr>
+              <a:graphicFrameLocks xmlns:a="http://schemas.openxmlformats.org/drawingml/2006/main" noChangeAspect="1"/>
+            </wp:cNvGraphicFramePr>
+            <a:graphic xmlns:a="http://schemas.openxmlformats.org/drawingml/2006/main">
+              <a:graphicData uri="http://schemas.openxmlformats.org/drawingml/2006/picture">
+                <pic:pic xmlns:pic="http://schemas.openxmlformats.org/drawingml/2006/picture">
+                  <pic:nvPicPr>
+                    <pic:cNvPr id="772100940" name="Picture 1" descr="A black background with white text&#10;&#10;Description automatically generated"/>
+                    <pic:cNvPicPr/>
+                  </pic:nvPicPr>
+                  <pic:blipFill>
+                    <a:blip r:embed="rId15">
+                      <a:extLst>
+                        <a:ext uri="{28A0092B-C50C-407E-A947-70E740481C1C}">
+                          <a14:useLocalDpi xmlns:a14="http://schemas.microsoft.com/office/drawing/2010/main" val="0"/>
+                        </a:ext>
+                      </a:extLst>
+                    </a:blip>
+                    <a:stretch>
+                      <a:fillRect/>
+                    </a:stretch>
+                  </pic:blipFill>
+                  <pic:spPr>
+                    <a:xfrm>
+                      <a:off x="0" y="0"/>
+                      <a:ext cx="2371725" cy="447675"/>
+                    </a:xfrm>
+                    <a:prstGeom prst="rect">
+                      <a:avLst/>
+                    </a:prstGeom>
+                  </pic:spPr>
+                </pic:pic>
+              </a:graphicData>
+            </a:graphic>
+          </wp:anchor>
+        </w:drawing>
+      </w:r>
+      <w:r>
+        <w:rPr>
           <w:rFonts w:ascii="Calibri" w:eastAsia="Calibri" w:hAnsi="Calibri" w:cs="Calibri"/>
           <w:sz w:val="20"/>
         </w:rPr>
@@ -1244,6 +1566,12 @@
           <w:sz w:val="20"/>
         </w:rPr>
         <w:t>parametrov,</w:t>
+      </w:r>
+      <w:r>
+        <w:rPr>
+          <w:noProof/>
+        </w:rPr>
+        <w:t xml:space="preserve"> </w:t>
       </w:r>
     </w:p>
     <w:p>
@@ -1269,6 +1597,13 @@
         </w:rPr>
         <w:t>produkt dveh podanih parametrov,</w:t>
       </w:r>
+      <w:r>
+        <w:rPr>
+          <w:rFonts w:ascii="Calibri" w:eastAsia="Calibri" w:hAnsi="Calibri" w:cs="Calibri"/>
+          <w:sz w:val="20"/>
+        </w:rPr>
+        <w:t xml:space="preserve"> </w:t>
+      </w:r>
     </w:p>
     <w:p>
       <w:pPr>
@@ -1293,6 +1628,12 @@
         </w:rPr>
         <w:t>razliko dveh podanih parametrov,</w:t>
       </w:r>
+      <w:r>
+        <w:rPr>
+          <w:noProof/>
+        </w:rPr>
+        <w:t xml:space="preserve"> </w:t>
+      </w:r>
     </w:p>
     <w:p>
       <w:pPr>
@@ -1313,6 +1654,62 @@
       <w:r>
         <w:rPr>
           <w:rFonts w:ascii="Calibri" w:eastAsia="Calibri" w:hAnsi="Calibri" w:cs="Calibri"/>
+          <w:noProof/>
+          <w:sz w:val="20"/>
+        </w:rPr>
+        <w:drawing>
+          <wp:anchor distT="0" distB="0" distL="114300" distR="114300" simplePos="0" relativeHeight="251663360" behindDoc="0" locked="0" layoutInCell="1" allowOverlap="1" wp14:anchorId="188C891E" wp14:editId="4A52E63F">
+            <wp:simplePos x="0" y="0"/>
+            <wp:positionH relativeFrom="margin">
+              <wp:align>right</wp:align>
+            </wp:positionH>
+            <wp:positionV relativeFrom="paragraph">
+              <wp:posOffset>55562</wp:posOffset>
+            </wp:positionV>
+            <wp:extent cx="2967059" cy="457203"/>
+            <wp:effectExtent l="0" t="0" r="5080" b="0"/>
+            <wp:wrapNone/>
+            <wp:docPr id="1318671167" name="Picture 1" descr="A black background with white text&#10;&#10;Description automatically generated"/>
+            <wp:cNvGraphicFramePr>
+              <a:graphicFrameLocks xmlns:a="http://schemas.openxmlformats.org/drawingml/2006/main" noChangeAspect="1"/>
+            </wp:cNvGraphicFramePr>
+            <a:graphic xmlns:a="http://schemas.openxmlformats.org/drawingml/2006/main">
+              <a:graphicData uri="http://schemas.openxmlformats.org/drawingml/2006/picture">
+                <pic:pic xmlns:pic="http://schemas.openxmlformats.org/drawingml/2006/picture">
+                  <pic:nvPicPr>
+                    <pic:cNvPr id="1318671167" name="Picture 1" descr="A black background with white text&#10;&#10;Description automatically generated"/>
+                    <pic:cNvPicPr/>
+                  </pic:nvPicPr>
+                  <pic:blipFill>
+                    <a:blip r:embed="rId16">
+                      <a:extLst>
+                        <a:ext uri="{28A0092B-C50C-407E-A947-70E740481C1C}">
+                          <a14:useLocalDpi xmlns:a14="http://schemas.microsoft.com/office/drawing/2010/main" val="0"/>
+                        </a:ext>
+                      </a:extLst>
+                    </a:blip>
+                    <a:stretch>
+                      <a:fillRect/>
+                    </a:stretch>
+                  </pic:blipFill>
+                  <pic:spPr>
+                    <a:xfrm>
+                      <a:off x="0" y="0"/>
+                      <a:ext cx="2967059" cy="457203"/>
+                    </a:xfrm>
+                    <a:prstGeom prst="rect">
+                      <a:avLst/>
+                    </a:prstGeom>
+                  </pic:spPr>
+                </pic:pic>
+              </a:graphicData>
+            </a:graphic>
+          </wp:anchor>
+        </w:drawing>
+      </w:r>
+      <w:r>
+        <w:rPr>
+          <w:rFonts w:ascii="Calibri" w:eastAsia="Calibri" w:hAnsi="Calibri" w:cs="Calibri"/>
           <w:sz w:val="20"/>
         </w:rPr>
         <w:t>količnik podanih dveh parametrov.</w:t>
@@ -1528,7 +1925,183 @@
         <w:pStyle w:val="NoSpacing"/>
       </w:pPr>
       <w:r>
+        <w:rPr>
+          <w:noProof/>
+        </w:rPr>
         <w:lastRenderedPageBreak/>
+        <w:drawing>
+          <wp:anchor distT="0" distB="0" distL="114300" distR="114300" simplePos="0" relativeHeight="251666432" behindDoc="0" locked="0" layoutInCell="1" allowOverlap="1" wp14:anchorId="6185BF97" wp14:editId="736A2C8D">
+            <wp:simplePos x="0" y="0"/>
+            <wp:positionH relativeFrom="column">
+              <wp:posOffset>4857115</wp:posOffset>
+            </wp:positionH>
+            <wp:positionV relativeFrom="paragraph">
+              <wp:posOffset>29210</wp:posOffset>
+            </wp:positionV>
+            <wp:extent cx="1447800" cy="1108075"/>
+            <wp:effectExtent l="0" t="0" r="0" b="0"/>
+            <wp:wrapNone/>
+            <wp:docPr id="870017585" name="Picture 1" descr="A screenshot of a computer program&#10;&#10;Description automatically generated"/>
+            <wp:cNvGraphicFramePr>
+              <a:graphicFrameLocks xmlns:a="http://schemas.openxmlformats.org/drawingml/2006/main" noChangeAspect="1"/>
+            </wp:cNvGraphicFramePr>
+            <a:graphic xmlns:a="http://schemas.openxmlformats.org/drawingml/2006/main">
+              <a:graphicData uri="http://schemas.openxmlformats.org/drawingml/2006/picture">
+                <pic:pic xmlns:pic="http://schemas.openxmlformats.org/drawingml/2006/picture">
+                  <pic:nvPicPr>
+                    <pic:cNvPr id="870017585" name="Picture 1" descr="A screenshot of a computer program&#10;&#10;Description automatically generated"/>
+                    <pic:cNvPicPr/>
+                  </pic:nvPicPr>
+                  <pic:blipFill>
+                    <a:blip r:embed="rId17" cstate="print">
+                      <a:extLst>
+                        <a:ext uri="{28A0092B-C50C-407E-A947-70E740481C1C}">
+                          <a14:useLocalDpi xmlns:a14="http://schemas.microsoft.com/office/drawing/2010/main" val="0"/>
+                        </a:ext>
+                      </a:extLst>
+                    </a:blip>
+                    <a:stretch>
+                      <a:fillRect/>
+                    </a:stretch>
+                  </pic:blipFill>
+                  <pic:spPr>
+                    <a:xfrm>
+                      <a:off x="0" y="0"/>
+                      <a:ext cx="1447800" cy="1108075"/>
+                    </a:xfrm>
+                    <a:prstGeom prst="rect">
+                      <a:avLst/>
+                    </a:prstGeom>
+                  </pic:spPr>
+                </pic:pic>
+              </a:graphicData>
+            </a:graphic>
+            <wp14:sizeRelH relativeFrom="margin">
+              <wp14:pctWidth>0</wp14:pctWidth>
+            </wp14:sizeRelH>
+            <wp14:sizeRelV relativeFrom="margin">
+              <wp14:pctHeight>0</wp14:pctHeight>
+            </wp14:sizeRelV>
+          </wp:anchor>
+        </w:drawing>
+      </w:r>
+      <w:r>
+        <w:rPr>
+          <w:rFonts w:ascii="Courier New" w:eastAsia="Courier New" w:hAnsi="Courier New" w:cs="Courier New"/>
+          <w:sz w:val="18"/>
+        </w:rPr>
+        <w:drawing>
+          <wp:anchor distT="0" distB="0" distL="114300" distR="114300" simplePos="0" relativeHeight="251664384" behindDoc="0" locked="0" layoutInCell="1" allowOverlap="1" wp14:anchorId="22DC19DC" wp14:editId="00B3239F">
+            <wp:simplePos x="0" y="0"/>
+            <wp:positionH relativeFrom="column">
+              <wp:posOffset>1791018</wp:posOffset>
+            </wp:positionH>
+            <wp:positionV relativeFrom="paragraph">
+              <wp:posOffset>-65405</wp:posOffset>
+            </wp:positionV>
+            <wp:extent cx="1057275" cy="659765"/>
+            <wp:effectExtent l="0" t="0" r="9525" b="6985"/>
+            <wp:wrapNone/>
+            <wp:docPr id="172210520" name="Picture 1" descr="A black screen with white text&#10;&#10;Description automatically generated"/>
+            <wp:cNvGraphicFramePr>
+              <a:graphicFrameLocks xmlns:a="http://schemas.openxmlformats.org/drawingml/2006/main" noChangeAspect="1"/>
+            </wp:cNvGraphicFramePr>
+            <a:graphic xmlns:a="http://schemas.openxmlformats.org/drawingml/2006/main">
+              <a:graphicData uri="http://schemas.openxmlformats.org/drawingml/2006/picture">
+                <pic:pic xmlns:pic="http://schemas.openxmlformats.org/drawingml/2006/picture">
+                  <pic:nvPicPr>
+                    <pic:cNvPr id="172210520" name="Picture 1" descr="A black screen with white text&#10;&#10;Description automatically generated"/>
+                    <pic:cNvPicPr/>
+                  </pic:nvPicPr>
+                  <pic:blipFill>
+                    <a:blip r:embed="rId18" cstate="print">
+                      <a:extLst>
+                        <a:ext uri="{28A0092B-C50C-407E-A947-70E740481C1C}">
+                          <a14:useLocalDpi xmlns:a14="http://schemas.microsoft.com/office/drawing/2010/main" val="0"/>
+                        </a:ext>
+                      </a:extLst>
+                    </a:blip>
+                    <a:stretch>
+                      <a:fillRect/>
+                    </a:stretch>
+                  </pic:blipFill>
+                  <pic:spPr>
+                    <a:xfrm>
+                      <a:off x="0" y="0"/>
+                      <a:ext cx="1057275" cy="659765"/>
+                    </a:xfrm>
+                    <a:prstGeom prst="rect">
+                      <a:avLst/>
+                    </a:prstGeom>
+                  </pic:spPr>
+                </pic:pic>
+              </a:graphicData>
+            </a:graphic>
+          </wp:anchor>
+        </w:drawing>
+      </w:r>
+      <w:r>
+        <w:rPr>
+          <w:rFonts w:ascii="Courier New" w:eastAsia="Courier New" w:hAnsi="Courier New" w:cs="Courier New"/>
+          <w:sz w:val="18"/>
+        </w:rPr>
+        <w:drawing>
+          <wp:anchor distT="0" distB="0" distL="114300" distR="114300" simplePos="0" relativeHeight="251665408" behindDoc="0" locked="0" layoutInCell="1" allowOverlap="1" wp14:anchorId="26997B31" wp14:editId="40EDDFE5">
+            <wp:simplePos x="0" y="0"/>
+            <wp:positionH relativeFrom="margin">
+              <wp:posOffset>3257233</wp:posOffset>
+            </wp:positionH>
+            <wp:positionV relativeFrom="paragraph">
+              <wp:posOffset>-193993</wp:posOffset>
+            </wp:positionV>
+            <wp:extent cx="1320949" cy="1014413"/>
+            <wp:effectExtent l="0" t="0" r="0" b="0"/>
+            <wp:wrapNone/>
+            <wp:docPr id="973683349" name="Picture 1" descr="A screenshot of a computer program&#10;&#10;Description automatically generated"/>
+            <wp:cNvGraphicFramePr>
+              <a:graphicFrameLocks xmlns:a="http://schemas.openxmlformats.org/drawingml/2006/main" noChangeAspect="1"/>
+            </wp:cNvGraphicFramePr>
+            <a:graphic xmlns:a="http://schemas.openxmlformats.org/drawingml/2006/main">
+              <a:graphicData uri="http://schemas.openxmlformats.org/drawingml/2006/picture">
+                <pic:pic xmlns:pic="http://schemas.openxmlformats.org/drawingml/2006/picture">
+                  <pic:nvPicPr>
+                    <pic:cNvPr id="973683349" name="Picture 1" descr="A screenshot of a computer program&#10;&#10;Description automatically generated"/>
+                    <pic:cNvPicPr/>
+                  </pic:nvPicPr>
+                  <pic:blipFill>
+                    <a:blip r:embed="rId19" cstate="print">
+                      <a:extLst>
+                        <a:ext uri="{28A0092B-C50C-407E-A947-70E740481C1C}">
+                          <a14:useLocalDpi xmlns:a14="http://schemas.microsoft.com/office/drawing/2010/main" val="0"/>
+                        </a:ext>
+                      </a:extLst>
+                    </a:blip>
+                    <a:stretch>
+                      <a:fillRect/>
+                    </a:stretch>
+                  </pic:blipFill>
+                  <pic:spPr>
+                    <a:xfrm>
+                      <a:off x="0" y="0"/>
+                      <a:ext cx="1320949" cy="1014413"/>
+                    </a:xfrm>
+                    <a:prstGeom prst="rect">
+                      <a:avLst/>
+                    </a:prstGeom>
+                  </pic:spPr>
+                </pic:pic>
+              </a:graphicData>
+            </a:graphic>
+            <wp14:sizeRelH relativeFrom="margin">
+              <wp14:pctWidth>0</wp14:pctWidth>
+            </wp14:sizeRelH>
+            <wp14:sizeRelV relativeFrom="margin">
+              <wp14:pctHeight>0</wp14:pctHeight>
+            </wp14:sizeRelV>
+          </wp:anchor>
+        </w:drawing>
+      </w:r>
+      <w:r>
         <w:t>negacija:</w:t>
       </w:r>
     </w:p>
@@ -1613,6 +2186,61 @@
           <w:sz w:val="18"/>
         </w:rPr>
       </w:pPr>
+      <w:r>
+        <w:rPr>
+          <w:rFonts w:ascii="Calibri" w:eastAsia="Calibri" w:hAnsi="Calibri" w:cs="Calibri"/>
+          <w:sz w:val="20"/>
+        </w:rPr>
+        <w:drawing>
+          <wp:anchor distT="0" distB="0" distL="114300" distR="114300" simplePos="0" relativeHeight="251667456" behindDoc="0" locked="0" layoutInCell="1" allowOverlap="1" wp14:anchorId="6517332E" wp14:editId="3FF8A565">
+            <wp:simplePos x="0" y="0"/>
+            <wp:positionH relativeFrom="column">
+              <wp:posOffset>1832610</wp:posOffset>
+            </wp:positionH>
+            <wp:positionV relativeFrom="paragraph">
+              <wp:posOffset>111760</wp:posOffset>
+            </wp:positionV>
+            <wp:extent cx="1457325" cy="1090295"/>
+            <wp:effectExtent l="0" t="0" r="9525" b="0"/>
+            <wp:wrapNone/>
+            <wp:docPr id="2086992072" name="Picture 1" descr="A screenshot of a computer program&#10;&#10;Description automatically generated"/>
+            <wp:cNvGraphicFramePr>
+              <a:graphicFrameLocks xmlns:a="http://schemas.openxmlformats.org/drawingml/2006/main" noChangeAspect="1"/>
+            </wp:cNvGraphicFramePr>
+            <a:graphic xmlns:a="http://schemas.openxmlformats.org/drawingml/2006/main">
+              <a:graphicData uri="http://schemas.openxmlformats.org/drawingml/2006/picture">
+                <pic:pic xmlns:pic="http://schemas.openxmlformats.org/drawingml/2006/picture">
+                  <pic:nvPicPr>
+                    <pic:cNvPr id="2086992072" name="Picture 1" descr="A screenshot of a computer program&#10;&#10;Description automatically generated"/>
+                    <pic:cNvPicPr/>
+                  </pic:nvPicPr>
+                  <pic:blipFill>
+                    <a:blip r:embed="rId20" cstate="print">
+                      <a:extLst>
+                        <a:ext uri="{28A0092B-C50C-407E-A947-70E740481C1C}">
+                          <a14:useLocalDpi xmlns:a14="http://schemas.microsoft.com/office/drawing/2010/main" val="0"/>
+                        </a:ext>
+                      </a:extLst>
+                    </a:blip>
+                    <a:stretch>
+                      <a:fillRect/>
+                    </a:stretch>
+                  </pic:blipFill>
+                  <pic:spPr>
+                    <a:xfrm>
+                      <a:off x="0" y="0"/>
+                      <a:ext cx="1457325" cy="1090295"/>
+                    </a:xfrm>
+                    <a:prstGeom prst="rect">
+                      <a:avLst/>
+                    </a:prstGeom>
+                  </pic:spPr>
+                </pic:pic>
+              </a:graphicData>
+            </a:graphic>
+          </wp:anchor>
+        </w:drawing>
+      </w:r>
     </w:p>
     <w:p>
       <w:pPr>
@@ -1648,6 +2276,12 @@
         </w:rPr>
         <w:t xml:space="preserve">   x      y    | x NOR y</w:t>
       </w:r>
+      <w:r>
+        <w:rPr>
+          <w:noProof/>
+        </w:rPr>
+        <w:t xml:space="preserve"> </w:t>
+      </w:r>
     </w:p>
     <w:p>
       <w:pPr>
@@ -1678,6 +2312,67 @@
           <w:rFonts w:ascii="Courier New" w:eastAsia="Courier New" w:hAnsi="Courier New" w:cs="Courier New"/>
           <w:sz w:val="18"/>
         </w:rPr>
+        <w:drawing>
+          <wp:anchor distT="0" distB="0" distL="114300" distR="114300" simplePos="0" relativeHeight="251668480" behindDoc="0" locked="0" layoutInCell="1" allowOverlap="1" wp14:anchorId="24F827F8" wp14:editId="4F3BB0C0">
+            <wp:simplePos x="0" y="0"/>
+            <wp:positionH relativeFrom="column">
+              <wp:posOffset>3471545</wp:posOffset>
+            </wp:positionH>
+            <wp:positionV relativeFrom="paragraph">
+              <wp:posOffset>23495</wp:posOffset>
+            </wp:positionV>
+            <wp:extent cx="1452563" cy="1070618"/>
+            <wp:effectExtent l="0" t="0" r="0" b="0"/>
+            <wp:wrapNone/>
+            <wp:docPr id="1270075141" name="Picture 1" descr="A screenshot of a computer program&#10;&#10;Description automatically generated"/>
+            <wp:cNvGraphicFramePr>
+              <a:graphicFrameLocks xmlns:a="http://schemas.openxmlformats.org/drawingml/2006/main" noChangeAspect="1"/>
+            </wp:cNvGraphicFramePr>
+            <a:graphic xmlns:a="http://schemas.openxmlformats.org/drawingml/2006/main">
+              <a:graphicData uri="http://schemas.openxmlformats.org/drawingml/2006/picture">
+                <pic:pic xmlns:pic="http://schemas.openxmlformats.org/drawingml/2006/picture">
+                  <pic:nvPicPr>
+                    <pic:cNvPr id="1270075141" name="Picture 1" descr="A screenshot of a computer program&#10;&#10;Description automatically generated"/>
+                    <pic:cNvPicPr/>
+                  </pic:nvPicPr>
+                  <pic:blipFill>
+                    <a:blip r:embed="rId21" cstate="print">
+                      <a:extLst>
+                        <a:ext uri="{28A0092B-C50C-407E-A947-70E740481C1C}">
+                          <a14:useLocalDpi xmlns:a14="http://schemas.microsoft.com/office/drawing/2010/main" val="0"/>
+                        </a:ext>
+                      </a:extLst>
+                    </a:blip>
+                    <a:stretch>
+                      <a:fillRect/>
+                    </a:stretch>
+                  </pic:blipFill>
+                  <pic:spPr>
+                    <a:xfrm>
+                      <a:off x="0" y="0"/>
+                      <a:ext cx="1452563" cy="1070618"/>
+                    </a:xfrm>
+                    <a:prstGeom prst="rect">
+                      <a:avLst/>
+                    </a:prstGeom>
+                  </pic:spPr>
+                </pic:pic>
+              </a:graphicData>
+            </a:graphic>
+            <wp14:sizeRelH relativeFrom="margin">
+              <wp14:pctWidth>0</wp14:pctWidth>
+            </wp14:sizeRelH>
+            <wp14:sizeRelV relativeFrom="margin">
+              <wp14:pctHeight>0</wp14:pctHeight>
+            </wp14:sizeRelV>
+          </wp:anchor>
+        </w:drawing>
+      </w:r>
+      <w:r>
+        <w:rPr>
+          <w:rFonts w:ascii="Courier New" w:eastAsia="Courier New" w:hAnsi="Courier New" w:cs="Courier New"/>
+          <w:sz w:val="18"/>
+        </w:rPr>
         <w:t>false   false  |  true</w:t>
       </w:r>
     </w:p>
@@ -1726,6 +2421,67 @@
           <w:rFonts w:ascii="Courier New" w:eastAsia="Courier New" w:hAnsi="Courier New" w:cs="Courier New"/>
           <w:sz w:val="18"/>
         </w:rPr>
+        <w:drawing>
+          <wp:anchor distT="0" distB="0" distL="114300" distR="114300" simplePos="0" relativeHeight="251669504" behindDoc="0" locked="0" layoutInCell="1" allowOverlap="1" wp14:anchorId="3B7541D6" wp14:editId="3FAC4764">
+            <wp:simplePos x="0" y="0"/>
+            <wp:positionH relativeFrom="column">
+              <wp:posOffset>5043488</wp:posOffset>
+            </wp:positionH>
+            <wp:positionV relativeFrom="paragraph">
+              <wp:posOffset>12065</wp:posOffset>
+            </wp:positionV>
+            <wp:extent cx="1471613" cy="1147733"/>
+            <wp:effectExtent l="0" t="0" r="0" b="0"/>
+            <wp:wrapNone/>
+            <wp:docPr id="293351064" name="Picture 1" descr="A screenshot of a computer program&#10;&#10;Description automatically generated"/>
+            <wp:cNvGraphicFramePr>
+              <a:graphicFrameLocks xmlns:a="http://schemas.openxmlformats.org/drawingml/2006/main" noChangeAspect="1"/>
+            </wp:cNvGraphicFramePr>
+            <a:graphic xmlns:a="http://schemas.openxmlformats.org/drawingml/2006/main">
+              <a:graphicData uri="http://schemas.openxmlformats.org/drawingml/2006/picture">
+                <pic:pic xmlns:pic="http://schemas.openxmlformats.org/drawingml/2006/picture">
+                  <pic:nvPicPr>
+                    <pic:cNvPr id="293351064" name="Picture 1" descr="A screenshot of a computer program&#10;&#10;Description automatically generated"/>
+                    <pic:cNvPicPr/>
+                  </pic:nvPicPr>
+                  <pic:blipFill>
+                    <a:blip r:embed="rId22" cstate="print">
+                      <a:extLst>
+                        <a:ext uri="{28A0092B-C50C-407E-A947-70E740481C1C}">
+                          <a14:useLocalDpi xmlns:a14="http://schemas.microsoft.com/office/drawing/2010/main" val="0"/>
+                        </a:ext>
+                      </a:extLst>
+                    </a:blip>
+                    <a:stretch>
+                      <a:fillRect/>
+                    </a:stretch>
+                  </pic:blipFill>
+                  <pic:spPr>
+                    <a:xfrm>
+                      <a:off x="0" y="0"/>
+                      <a:ext cx="1471613" cy="1147733"/>
+                    </a:xfrm>
+                    <a:prstGeom prst="rect">
+                      <a:avLst/>
+                    </a:prstGeom>
+                  </pic:spPr>
+                </pic:pic>
+              </a:graphicData>
+            </a:graphic>
+            <wp14:sizeRelH relativeFrom="margin">
+              <wp14:pctWidth>0</wp14:pctWidth>
+            </wp14:sizeRelH>
+            <wp14:sizeRelV relativeFrom="margin">
+              <wp14:pctHeight>0</wp14:pctHeight>
+            </wp14:sizeRelV>
+          </wp:anchor>
+        </w:drawing>
+      </w:r>
+      <w:r>
+        <w:rPr>
+          <w:rFonts w:ascii="Courier New" w:eastAsia="Courier New" w:hAnsi="Courier New" w:cs="Courier New"/>
+          <w:sz w:val="18"/>
+        </w:rPr>
         <w:t>true    true   |  false</w:t>
       </w:r>
     </w:p>
@@ -1761,6 +2517,12 @@
           <w:sz w:val="20"/>
         </w:rPr>
         <w:t>Program izvedite tako, da se rezultati dejansko računajo:</w:t>
+      </w:r>
+      <w:r>
+        <w:rPr>
+          <w:noProof/>
+        </w:rPr>
+        <w:t xml:space="preserve"> </w:t>
       </w:r>
     </w:p>
     <w:p>
@@ -1805,6 +2567,12 @@
         </w:rPr>
         <w:t>boolean xNORy = ! ( x || y );</w:t>
       </w:r>
+      <w:r>
+        <w:rPr>
+          <w:noProof/>
+        </w:rPr>
+        <w:t xml:space="preserve"> </w:t>
+      </w:r>
     </w:p>
     <w:p>
       <w:pPr>
@@ -1822,6 +2590,12 @@
         </w:rPr>
         <w:t>System.out.println(x+" "+y+"  |  "+ xNORy);</w:t>
       </w:r>
+      <w:r>
+        <w:rPr>
+          <w:noProof/>
+        </w:rPr>
+        <w:t xml:space="preserve"> </w:t>
+      </w:r>
     </w:p>
     <w:p>
       <w:pPr>
@@ -1910,7 +2684,7 @@
         </w:rPr>
         <w:t xml:space="preserve">Več na: </w:t>
       </w:r>
-      <w:hyperlink r:id="rId12" w:history="1">
+      <w:hyperlink r:id="rId23" w:history="1">
         <w:r>
           <w:rPr>
             <w:rStyle w:val="Hyperlink"/>
@@ -1929,7 +2703,7 @@
         </w:rPr>
         <w:t xml:space="preserve"> in  </w:t>
       </w:r>
-      <w:hyperlink r:id="rId13">
+      <w:hyperlink r:id="rId24">
         <w:r>
           <w:rPr>
             <w:rFonts w:ascii="Courier New" w:eastAsia="Courier New" w:hAnsi="Courier New" w:cs="Courier New"/>
@@ -2078,7 +2852,7 @@
         </w:rPr>
         <w:t xml:space="preserve">v </w:t>
       </w:r>
-      <w:hyperlink r:id="rId14" w:history="1">
+      <w:hyperlink r:id="rId25" w:history="1">
         <w:r>
           <w:rPr>
             <w:rStyle w:val="Hyperlink"/>
@@ -2105,6 +2879,48 @@
           <w:sz w:val="28"/>
         </w:rPr>
       </w:pPr>
+      <w:r>
+        <w:rPr>
+          <w:rFonts w:ascii="Calibri" w:eastAsia="Calibri" w:hAnsi="Calibri" w:cs="Calibri"/>
+          <w:b/>
+          <w:sz w:val="28"/>
+        </w:rPr>
+        <w:drawing>
+          <wp:inline distT="0" distB="0" distL="0" distR="0" wp14:anchorId="4B3A4AEE" wp14:editId="165962B5">
+            <wp:extent cx="1671650" cy="457203"/>
+            <wp:effectExtent l="0" t="0" r="5080" b="0"/>
+            <wp:docPr id="2005248565" name="Picture 1" descr="A black background with white text&#10;&#10;Description automatically generated"/>
+            <wp:cNvGraphicFramePr>
+              <a:graphicFrameLocks xmlns:a="http://schemas.openxmlformats.org/drawingml/2006/main" noChangeAspect="1"/>
+            </wp:cNvGraphicFramePr>
+            <a:graphic xmlns:a="http://schemas.openxmlformats.org/drawingml/2006/main">
+              <a:graphicData uri="http://schemas.openxmlformats.org/drawingml/2006/picture">
+                <pic:pic xmlns:pic="http://schemas.openxmlformats.org/drawingml/2006/picture">
+                  <pic:nvPicPr>
+                    <pic:cNvPr id="2005248565" name="Picture 1" descr="A black background with white text&#10;&#10;Description automatically generated"/>
+                    <pic:cNvPicPr/>
+                  </pic:nvPicPr>
+                  <pic:blipFill>
+                    <a:blip r:embed="rId26"/>
+                    <a:stretch>
+                      <a:fillRect/>
+                    </a:stretch>
+                  </pic:blipFill>
+                  <pic:spPr>
+                    <a:xfrm>
+                      <a:off x="0" y="0"/>
+                      <a:ext cx="1671650" cy="457203"/>
+                    </a:xfrm>
+                    <a:prstGeom prst="rect">
+                      <a:avLst/>
+                    </a:prstGeom>
+                  </pic:spPr>
+                </pic:pic>
+              </a:graphicData>
+            </a:graphic>
+          </wp:inline>
+        </w:drawing>
+      </w:r>
     </w:p>
     <w:p>
       <w:pPr>
@@ -2137,6 +2953,61 @@
           <w:rFonts w:ascii="Calibri" w:eastAsia="Calibri" w:hAnsi="Calibri" w:cs="Calibri"/>
           <w:sz w:val="20"/>
         </w:rPr>
+        <w:drawing>
+          <wp:anchor distT="0" distB="0" distL="114300" distR="114300" simplePos="0" relativeHeight="251670528" behindDoc="0" locked="0" layoutInCell="1" allowOverlap="1" wp14:anchorId="3427D52A" wp14:editId="3DD368C2">
+            <wp:simplePos x="0" y="0"/>
+            <wp:positionH relativeFrom="margin">
+              <wp:posOffset>9525</wp:posOffset>
+            </wp:positionH>
+            <wp:positionV relativeFrom="paragraph">
+              <wp:posOffset>409575</wp:posOffset>
+            </wp:positionV>
+            <wp:extent cx="1743075" cy="1036955"/>
+            <wp:effectExtent l="0" t="0" r="9525" b="0"/>
+            <wp:wrapTopAndBottom/>
+            <wp:docPr id="710091219" name="Picture 1" descr="A screenshot of a computer program&#10;&#10;Description automatically generated"/>
+            <wp:cNvGraphicFramePr>
+              <a:graphicFrameLocks xmlns:a="http://schemas.openxmlformats.org/drawingml/2006/main" noChangeAspect="1"/>
+            </wp:cNvGraphicFramePr>
+            <a:graphic xmlns:a="http://schemas.openxmlformats.org/drawingml/2006/main">
+              <a:graphicData uri="http://schemas.openxmlformats.org/drawingml/2006/picture">
+                <pic:pic xmlns:pic="http://schemas.openxmlformats.org/drawingml/2006/picture">
+                  <pic:nvPicPr>
+                    <pic:cNvPr id="710091219" name="Picture 1" descr="A screenshot of a computer program&#10;&#10;Description automatically generated"/>
+                    <pic:cNvPicPr/>
+                  </pic:nvPicPr>
+                  <pic:blipFill>
+                    <a:blip r:embed="rId27">
+                      <a:extLst>
+                        <a:ext uri="{28A0092B-C50C-407E-A947-70E740481C1C}">
+                          <a14:useLocalDpi xmlns:a14="http://schemas.microsoft.com/office/drawing/2010/main" val="0"/>
+                        </a:ext>
+                      </a:extLst>
+                    </a:blip>
+                    <a:stretch>
+                      <a:fillRect/>
+                    </a:stretch>
+                  </pic:blipFill>
+                  <pic:spPr>
+                    <a:xfrm>
+                      <a:off x="0" y="0"/>
+                      <a:ext cx="1743075" cy="1036955"/>
+                    </a:xfrm>
+                    <a:prstGeom prst="rect">
+                      <a:avLst/>
+                    </a:prstGeom>
+                  </pic:spPr>
+                </pic:pic>
+              </a:graphicData>
+            </a:graphic>
+          </wp:anchor>
+        </w:drawing>
+      </w:r>
+      <w:r>
+        <w:rPr>
+          <w:rFonts w:ascii="Calibri" w:eastAsia="Calibri" w:hAnsi="Calibri" w:cs="Calibri"/>
+          <w:sz w:val="20"/>
+        </w:rPr>
         <w:t>Javanski program prikaže kakšno je iz ukazne vrstice vneseno celo števil, ki mu 'pobrišemo' zadnje/spodnje 4 bite. Spišite ga.</w:t>
       </w:r>
       <w:r>
@@ -2146,6 +3017,12 @@
         </w:rPr>
         <w:t xml:space="preserve"> (brisanje: zadnje 4 bite postavimo na vrednost 0)</w:t>
       </w:r>
+      <w:r>
+        <w:rPr>
+          <w:noProof/>
+        </w:rPr>
+        <w:t xml:space="preserve"> </w:t>
+      </w:r>
     </w:p>
     <w:p>
       <w:pPr>
@@ -2156,31 +3033,45 @@
           <w:sz w:val="28"/>
         </w:rPr>
       </w:pPr>
+      <w:r>
+        <w:rPr>
+          <w:rFonts w:ascii="Calibri" w:eastAsia="Calibri" w:hAnsi="Calibri" w:cs="Calibri"/>
+          <w:b/>
+          <w:sz w:val="28"/>
+        </w:rPr>
+        <w:lastRenderedPageBreak/>
+        <w:t xml:space="preserve">Naloga </w:t>
+      </w:r>
+      <w:r>
+        <w:rPr>
+          <w:rFonts w:ascii="Calibri" w:eastAsia="Calibri" w:hAnsi="Calibri" w:cs="Calibri"/>
+          <w:b/>
+          <w:sz w:val="28"/>
+        </w:rPr>
+        <w:t>7</w:t>
+      </w:r>
     </w:p>
     <w:p>
       <w:pPr>
         <w:spacing w:after="200" w:line="276" w:lineRule="auto"/>
         <w:rPr>
           <w:rFonts w:ascii="Calibri" w:eastAsia="Calibri" w:hAnsi="Calibri" w:cs="Calibri"/>
-          <w:b/>
-          <w:sz w:val="28"/>
-        </w:rPr>
-      </w:pPr>
-      <w:r>
-        <w:rPr>
-          <w:rFonts w:ascii="Calibri" w:eastAsia="Calibri" w:hAnsi="Calibri" w:cs="Calibri"/>
-          <w:b/>
-          <w:sz w:val="28"/>
-        </w:rPr>
-        <w:t xml:space="preserve">Naloga </w:t>
-      </w:r>
-      <w:r>
-        <w:rPr>
-          <w:rFonts w:ascii="Calibri" w:eastAsia="Calibri" w:hAnsi="Calibri" w:cs="Calibri"/>
-          <w:b/>
-          <w:sz w:val="28"/>
-        </w:rPr>
-        <w:t>7</w:t>
+          <w:sz w:val="20"/>
+        </w:rPr>
+      </w:pPr>
+      <w:r>
+        <w:rPr>
+          <w:rFonts w:ascii="Calibri" w:eastAsia="Calibri" w:hAnsi="Calibri" w:cs="Calibri"/>
+          <w:sz w:val="20"/>
+        </w:rPr>
+        <w:t>Iz ukazne vrstice zajamemo 2 celi pozitivni števili. Program izpiše, koliko od spodnjih 4 bitov imata vneseni števili v binarni obliki enakih.</w:t>
+      </w:r>
+      <w:r>
+        <w:rPr>
+          <w:rFonts w:ascii="Calibri" w:eastAsia="Calibri" w:hAnsi="Calibri" w:cs="Calibri"/>
+          <w:sz w:val="20"/>
+        </w:rPr>
+        <w:t xml:space="preserve"> Izpis naj bo v obliki : 'Vneseni števili se ujemata v 4-ih spodnjih bitih'.</w:t>
       </w:r>
     </w:p>
     <w:p>
@@ -2196,25 +3087,42 @@
           <w:rFonts w:ascii="Calibri" w:eastAsia="Calibri" w:hAnsi="Calibri" w:cs="Calibri"/>
           <w:sz w:val="20"/>
         </w:rPr>
-        <w:t>Iz ukazne vrstice zajamemo 2 celi pozitivni števili. Program izpiše, koliko od spodnjih 4 bitov imata vneseni števili v binarni obliki enakih.</w:t>
-      </w:r>
-      <w:r>
-        <w:rPr>
-          <w:rFonts w:ascii="Calibri" w:eastAsia="Calibri" w:hAnsi="Calibri" w:cs="Calibri"/>
-          <w:sz w:val="20"/>
-        </w:rPr>
-        <w:t xml:space="preserve"> Izpis naj bo v obliki : 'Vneseni števili se ujemata v 4-ih spodnjih bitih'.</w:t>
-      </w:r>
-    </w:p>
-    <w:p>
-      <w:pPr>
-        <w:spacing w:after="200" w:line="276" w:lineRule="auto"/>
-        <w:rPr>
-          <w:rFonts w:ascii="Calibri" w:eastAsia="Calibri" w:hAnsi="Calibri" w:cs="Calibri"/>
-          <w:b/>
-          <w:sz w:val="28"/>
-        </w:rPr>
-      </w:pPr>
+        <w:drawing>
+          <wp:inline distT="0" distB="0" distL="0" distR="0" wp14:anchorId="4AAAEF27" wp14:editId="5F53023F">
+            <wp:extent cx="3409950" cy="1084041"/>
+            <wp:effectExtent l="0" t="0" r="0" b="1905"/>
+            <wp:docPr id="207706743" name="Picture 1" descr="A computer screen with white text&#10;&#10;Description automatically generated"/>
+            <wp:cNvGraphicFramePr>
+              <a:graphicFrameLocks xmlns:a="http://schemas.openxmlformats.org/drawingml/2006/main" noChangeAspect="1"/>
+            </wp:cNvGraphicFramePr>
+            <a:graphic xmlns:a="http://schemas.openxmlformats.org/drawingml/2006/main">
+              <a:graphicData uri="http://schemas.openxmlformats.org/drawingml/2006/picture">
+                <pic:pic xmlns:pic="http://schemas.openxmlformats.org/drawingml/2006/picture">
+                  <pic:nvPicPr>
+                    <pic:cNvPr id="207706743" name="Picture 1" descr="A computer screen with white text&#10;&#10;Description automatically generated"/>
+                    <pic:cNvPicPr/>
+                  </pic:nvPicPr>
+                  <pic:blipFill>
+                    <a:blip r:embed="rId28"/>
+                    <a:stretch>
+                      <a:fillRect/>
+                    </a:stretch>
+                  </pic:blipFill>
+                  <pic:spPr>
+                    <a:xfrm>
+                      <a:off x="0" y="0"/>
+                      <a:ext cx="3418762" cy="1086842"/>
+                    </a:xfrm>
+                    <a:prstGeom prst="rect">
+                      <a:avLst/>
+                    </a:prstGeom>
+                  </pic:spPr>
+                </pic:pic>
+              </a:graphicData>
+            </a:graphic>
+          </wp:inline>
+        </w:drawing>
+      </w:r>
     </w:p>
     <w:p>
       <w:pPr>
@@ -2456,6 +3364,16 @@
     </w:p>
     <w:p>
       <w:pPr>
+        <w:pStyle w:val="NoSpacing"/>
+        <w:rPr>
+          <w:rFonts w:ascii="Courier New" w:eastAsia="Courier New" w:hAnsi="Courier New" w:cs="Courier New"/>
+          <w:sz w:val="16"/>
+          <w:szCs w:val="16"/>
+        </w:rPr>
+      </w:pPr>
+    </w:p>
+    <w:p>
+      <w:pPr>
         <w:spacing w:after="200" w:line="276" w:lineRule="auto"/>
         <w:rPr>
           <w:rFonts w:ascii="Calibri" w:eastAsia="Calibri" w:hAnsi="Calibri" w:cs="Calibri"/>
@@ -2463,6 +3381,48 @@
           <w:sz w:val="28"/>
         </w:rPr>
       </w:pPr>
+      <w:r>
+        <w:rPr>
+          <w:rFonts w:ascii="Calibri" w:eastAsia="Calibri" w:hAnsi="Calibri" w:cs="Calibri"/>
+          <w:b/>
+          <w:sz w:val="28"/>
+        </w:rPr>
+        <w:drawing>
+          <wp:inline distT="0" distB="0" distL="0" distR="0" wp14:anchorId="1A01332E" wp14:editId="02946220">
+            <wp:extent cx="1804987" cy="895312"/>
+            <wp:effectExtent l="0" t="0" r="5080" b="635"/>
+            <wp:docPr id="981607478" name="Picture 1" descr="A screenshot of a computer&#10;&#10;Description automatically generated"/>
+            <wp:cNvGraphicFramePr>
+              <a:graphicFrameLocks xmlns:a="http://schemas.openxmlformats.org/drawingml/2006/main" noChangeAspect="1"/>
+            </wp:cNvGraphicFramePr>
+            <a:graphic xmlns:a="http://schemas.openxmlformats.org/drawingml/2006/main">
+              <a:graphicData uri="http://schemas.openxmlformats.org/drawingml/2006/picture">
+                <pic:pic xmlns:pic="http://schemas.openxmlformats.org/drawingml/2006/picture">
+                  <pic:nvPicPr>
+                    <pic:cNvPr id="981607478" name="Picture 1" descr="A screenshot of a computer&#10;&#10;Description automatically generated"/>
+                    <pic:cNvPicPr/>
+                  </pic:nvPicPr>
+                  <pic:blipFill>
+                    <a:blip r:embed="rId29"/>
+                    <a:stretch>
+                      <a:fillRect/>
+                    </a:stretch>
+                  </pic:blipFill>
+                  <pic:spPr>
+                    <a:xfrm>
+                      <a:off x="0" y="0"/>
+                      <a:ext cx="1806849" cy="896236"/>
+                    </a:xfrm>
+                    <a:prstGeom prst="rect">
+                      <a:avLst/>
+                    </a:prstGeom>
+                  </pic:spPr>
+                </pic:pic>
+              </a:graphicData>
+            </a:graphic>
+          </wp:inline>
+        </w:drawing>
+      </w:r>
     </w:p>
     <w:p>
       <w:pPr>
@@ -2479,7 +3439,7 @@
         </w:rPr>
         <w:t xml:space="preserve">Primitivni tipi : </w:t>
       </w:r>
-      <w:hyperlink r:id="rId15" w:history="1">
+      <w:hyperlink r:id="rId30" w:history="1">
         <w:r>
           <w:rPr>
             <w:rStyle w:val="Hyperlink"/>
@@ -2509,6 +3469,61 @@
       <w:r>
         <w:rPr>
           <w:rFonts w:ascii="Calibri" w:eastAsia="Calibri" w:hAnsi="Calibri" w:cs="Calibri"/>
+          <w:sz w:val="20"/>
+        </w:rPr>
+        <w:drawing>
+          <wp:anchor distT="0" distB="0" distL="114300" distR="114300" simplePos="0" relativeHeight="251671552" behindDoc="0" locked="0" layoutInCell="1" allowOverlap="1" wp14:anchorId="0CA83079" wp14:editId="72AF06FF">
+            <wp:simplePos x="0" y="0"/>
+            <wp:positionH relativeFrom="margin">
+              <wp:align>left</wp:align>
+            </wp:positionH>
+            <wp:positionV relativeFrom="paragraph">
+              <wp:posOffset>1002348</wp:posOffset>
+            </wp:positionV>
+            <wp:extent cx="1633220" cy="549910"/>
+            <wp:effectExtent l="0" t="0" r="5080" b="2540"/>
+            <wp:wrapNone/>
+            <wp:docPr id="859250783" name="Picture 1" descr="A black background with white text&#10;&#10;Description automatically generated"/>
+            <wp:cNvGraphicFramePr>
+              <a:graphicFrameLocks xmlns:a="http://schemas.openxmlformats.org/drawingml/2006/main" noChangeAspect="1"/>
+            </wp:cNvGraphicFramePr>
+            <a:graphic xmlns:a="http://schemas.openxmlformats.org/drawingml/2006/main">
+              <a:graphicData uri="http://schemas.openxmlformats.org/drawingml/2006/picture">
+                <pic:pic xmlns:pic="http://schemas.openxmlformats.org/drawingml/2006/picture">
+                  <pic:nvPicPr>
+                    <pic:cNvPr id="859250783" name="Picture 1" descr="A black background with white text&#10;&#10;Description automatically generated"/>
+                    <pic:cNvPicPr/>
+                  </pic:nvPicPr>
+                  <pic:blipFill>
+                    <a:blip r:embed="rId31">
+                      <a:extLst>
+                        <a:ext uri="{28A0092B-C50C-407E-A947-70E740481C1C}">
+                          <a14:useLocalDpi xmlns:a14="http://schemas.microsoft.com/office/drawing/2010/main" val="0"/>
+                        </a:ext>
+                      </a:extLst>
+                    </a:blip>
+                    <a:stretch>
+                      <a:fillRect/>
+                    </a:stretch>
+                  </pic:blipFill>
+                  <pic:spPr>
+                    <a:xfrm>
+                      <a:off x="0" y="0"/>
+                      <a:ext cx="1633220" cy="549910"/>
+                    </a:xfrm>
+                    <a:prstGeom prst="rect">
+                      <a:avLst/>
+                    </a:prstGeom>
+                  </pic:spPr>
+                </pic:pic>
+              </a:graphicData>
+            </a:graphic>
+          </wp:anchor>
+        </w:drawing>
+      </w:r>
+      <w:r>
+        <w:rPr>
+          <w:rFonts w:ascii="Calibri" w:eastAsia="Calibri" w:hAnsi="Calibri" w:cs="Calibri"/>
           <w:b/>
           <w:sz w:val="28"/>
         </w:rPr>
@@ -2522,15 +3537,14 @@
         </w:rPr>
         <w:t>9</w:t>
       </w:r>
-    </w:p>
-    <w:p>
-      <w:pPr>
-        <w:spacing w:after="200" w:line="276" w:lineRule="auto"/>
-        <w:rPr>
-          <w:rFonts w:ascii="Calibri" w:eastAsia="Calibri" w:hAnsi="Calibri" w:cs="Calibri"/>
-          <w:sz w:val="20"/>
-        </w:rPr>
-      </w:pPr>
+      <w:r>
+        <w:rPr>
+          <w:rFonts w:ascii="Calibri" w:eastAsia="Calibri" w:hAnsi="Calibri" w:cs="Calibri"/>
+          <w:b/>
+          <w:sz w:val="28"/>
+        </w:rPr>
+        <w:br/>
+      </w:r>
       <w:r>
         <w:rPr>
           <w:rFonts w:ascii="Calibri" w:eastAsia="Calibri" w:hAnsi="Calibri" w:cs="Calibri"/>
@@ -2545,16 +3559,14 @@
         </w:rPr>
         <w:t xml:space="preserve"> javansko kodo določi in izpiši devetkratnik vnesenega celega števila:</w:t>
       </w:r>
-    </w:p>
-    <w:p>
-      <w:pPr>
-        <w:spacing w:after="40" w:line="276" w:lineRule="auto"/>
-        <w:ind w:left="720"/>
-        <w:rPr>
-          <w:rFonts w:ascii="Calibri" w:eastAsia="Calibri" w:hAnsi="Calibri" w:cs="Calibri"/>
-          <w:sz w:val="20"/>
-        </w:rPr>
-      </w:pPr>
+      <w:r>
+        <w:rPr>
+          <w:rFonts w:ascii="Calibri" w:eastAsia="Calibri" w:hAnsi="Calibri" w:cs="Calibri"/>
+          <w:b/>
+          <w:sz w:val="28"/>
+        </w:rPr>
+        <w:br/>
+      </w:r>
       <w:r>
         <w:rPr>
           <w:rFonts w:ascii="Calibri" w:eastAsia="Calibri" w:hAnsi="Calibri" w:cs="Calibri"/>
@@ -2562,16 +3574,14 @@
         </w:rPr>
         <w:t>a) z uporabo množenja,</w:t>
       </w:r>
-    </w:p>
-    <w:p>
-      <w:pPr>
-        <w:spacing w:after="40" w:line="276" w:lineRule="auto"/>
-        <w:ind w:left="720"/>
-        <w:rPr>
-          <w:rFonts w:ascii="Calibri" w:eastAsia="Calibri" w:hAnsi="Calibri" w:cs="Calibri"/>
-          <w:sz w:val="20"/>
-        </w:rPr>
-      </w:pPr>
+      <w:r>
+        <w:rPr>
+          <w:rFonts w:ascii="Calibri" w:eastAsia="Calibri" w:hAnsi="Calibri" w:cs="Calibri"/>
+          <w:b/>
+          <w:sz w:val="28"/>
+        </w:rPr>
+        <w:br/>
+      </w:r>
       <w:r>
         <w:rPr>
           <w:rFonts w:ascii="Calibri" w:eastAsia="Calibri" w:hAnsi="Calibri" w:cs="Calibri"/>
@@ -2593,16 +3603,14 @@
         </w:rPr>
         <w:t xml:space="preserve"> uporabo zgolj seštevanja,</w:t>
       </w:r>
-    </w:p>
-    <w:p>
-      <w:pPr>
-        <w:spacing w:after="40" w:line="276" w:lineRule="auto"/>
-        <w:ind w:left="720"/>
-        <w:rPr>
-          <w:rFonts w:ascii="Calibri" w:eastAsia="Calibri" w:hAnsi="Calibri" w:cs="Calibri"/>
-          <w:sz w:val="20"/>
-        </w:rPr>
-      </w:pPr>
+      <w:r>
+        <w:rPr>
+          <w:rFonts w:ascii="Calibri" w:eastAsia="Calibri" w:hAnsi="Calibri" w:cs="Calibri"/>
+          <w:b/>
+          <w:sz w:val="28"/>
+        </w:rPr>
+        <w:br/>
+      </w:r>
       <w:r>
         <w:rPr>
           <w:rFonts w:ascii="Calibri" w:eastAsia="Calibri" w:hAnsi="Calibri" w:cs="Calibri"/>
@@ -2612,8 +3620,8 @@
       </w:r>
     </w:p>
     <w:sectPr>
-      <w:headerReference w:type="default" r:id="rId16"/>
-      <w:footerReference w:type="default" r:id="rId17"/>
+      <w:headerReference w:type="default" r:id="rId32"/>
+      <w:footerReference w:type="default" r:id="rId33"/>
       <w:pgSz w:w="11906" w:h="16838"/>
       <w:pgMar w:top="1417" w:right="1417" w:bottom="1417" w:left="1417" w:header="708" w:footer="708" w:gutter="0"/>
       <w:cols w:space="708"/>

</xml_diff>